<commit_message>
SE-104: Updated Documents for Iteration 3
</commit_message>
<xml_diff>
--- a/doc/CS673_Team2_SDD.docx
+++ b/doc/CS673_Team2_SDD.docx
@@ -47,12 +47,12 @@
             <wp:extent cx="719138" cy="719138"/>
             <wp:effectExtent b="0" l="0" r="0" t="0"/>
             <wp:wrapSquare wrapText="bothSides" distB="19050" distT="19050" distL="19050" distR="19050"/>
-            <wp:docPr id="9" name="image3.png"/>
+            <wp:docPr id="9" name="image1.png"/>
             <a:graphic>
               <a:graphicData uri="http://schemas.openxmlformats.org/drawingml/2006/picture">
                 <pic:pic>
                   <pic:nvPicPr>
-                    <pic:cNvPr id="0" name="image3.png"/>
+                    <pic:cNvPr id="0" name="image1.png"/>
                     <pic:cNvPicPr preferRelativeResize="0"/>
                   </pic:nvPicPr>
                   <pic:blipFill>
@@ -4626,12 +4626,12 @@
           <wp:inline distB="114300" distT="114300" distL="114300" distR="114300">
             <wp:extent cx="5943600" cy="4559300"/>
             <wp:effectExtent b="0" l="0" r="0" t="0"/>
-            <wp:docPr id="6" name="image1.png"/>
+            <wp:docPr id="6" name="image5.png"/>
             <a:graphic>
               <a:graphicData uri="http://schemas.openxmlformats.org/drawingml/2006/picture">
                 <pic:pic>
                   <pic:nvPicPr>
-                    <pic:cNvPr id="0" name="image1.png"/>
+                    <pic:cNvPr id="0" name="image5.png"/>
                     <pic:cNvPicPr preferRelativeResize="0"/>
                   </pic:nvPicPr>
                   <pic:blipFill>
@@ -4701,12 +4701,12 @@
           <wp:inline distB="114300" distT="114300" distL="114300" distR="114300">
             <wp:extent cx="5943600" cy="1816100"/>
             <wp:effectExtent b="0" l="0" r="0" t="0"/>
-            <wp:docPr id="5" name="image5.png"/>
+            <wp:docPr id="5" name="image2.png"/>
             <a:graphic>
               <a:graphicData uri="http://schemas.openxmlformats.org/drawingml/2006/picture">
                 <pic:pic>
                   <pic:nvPicPr>
-                    <pic:cNvPr id="0" name="image5.png"/>
+                    <pic:cNvPr id="0" name="image2.png"/>
                     <pic:cNvPicPr preferRelativeResize="0"/>
                   </pic:nvPicPr>
                   <pic:blipFill>
@@ -4784,12 +4784,12 @@
           <wp:inline distB="114300" distT="114300" distL="114300" distR="114300">
             <wp:extent cx="5943600" cy="2286000"/>
             <wp:effectExtent b="0" l="0" r="0" t="0"/>
-            <wp:docPr id="4" name="image7.png"/>
+            <wp:docPr id="4" name="image3.png"/>
             <a:graphic>
               <a:graphicData uri="http://schemas.openxmlformats.org/drawingml/2006/picture">
                 <pic:pic>
                   <pic:nvPicPr>
-                    <pic:cNvPr id="0" name="image7.png"/>
+                    <pic:cNvPr id="0" name="image3.png"/>
                     <pic:cNvPicPr preferRelativeResize="0"/>
                   </pic:nvPicPr>
                   <pic:blipFill>
@@ -4826,12 +4826,12 @@
           <wp:inline distB="114300" distT="114300" distL="114300" distR="114300">
             <wp:extent cx="4710113" cy="3826966"/>
             <wp:effectExtent b="0" l="0" r="0" t="0"/>
-            <wp:docPr id="2" name="image2.png"/>
+            <wp:docPr id="2" name="image4.png"/>
             <a:graphic>
               <a:graphicData uri="http://schemas.openxmlformats.org/drawingml/2006/picture">
                 <pic:pic>
                   <pic:nvPicPr>
-                    <pic:cNvPr id="0" name="image2.png"/>
+                    <pic:cNvPr id="0" name="image4.png"/>
                     <pic:cNvPicPr preferRelativeResize="0"/>
                   </pic:nvPicPr>
                   <pic:blipFill>
@@ -5121,12 +5121,12 @@
           <wp:inline distB="114300" distT="114300" distL="114300" distR="114300">
             <wp:extent cx="4023023" cy="3100388"/>
             <wp:effectExtent b="0" l="0" r="0" t="0"/>
-            <wp:docPr id="3" name="image4.jpg"/>
+            <wp:docPr id="3" name="image7.jpg"/>
             <a:graphic>
               <a:graphicData uri="http://schemas.openxmlformats.org/drawingml/2006/picture">
                 <pic:pic>
                   <pic:nvPicPr>
-                    <pic:cNvPr id="0" name="image4.jpg"/>
+                    <pic:cNvPr id="0" name="image7.jpg"/>
                     <pic:cNvPicPr preferRelativeResize="0"/>
                   </pic:nvPicPr>
                   <pic:blipFill>

</xml_diff>